<commit_message>
Alteração do Sprint Planning 1
</commit_message>
<xml_diff>
--- a/Documentação/Backlog de produto e planejamento de sprint.docx
+++ b/Documentação/Backlog de produto e planejamento de sprint.docx
@@ -434,8 +434,9 @@
           <w:sz w:val="22"/>
           <w:szCs w:val="22"/>
         </w:rPr>
-        <w:t>1</w:t>
-      </w:r>
+        <w:t xml:space="preserve">1. </w:t>
+      </w:r>
+      <w:proofErr w:type="spellStart"/>
       <w:r>
         <w:rPr>
           <w:rFonts w:ascii="Times New Roman" w:eastAsia="Times New Roman" w:hAnsi="Times New Roman" w:cs="Times New Roman"/>
@@ -443,9 +444,9 @@
           <w:sz w:val="22"/>
           <w:szCs w:val="22"/>
         </w:rPr>
-        <w:t xml:space="preserve">. </w:t>
-      </w:r>
-      <w:proofErr w:type="spellStart"/>
+        <w:t>Backlog</w:t>
+      </w:r>
+      <w:proofErr w:type="spellEnd"/>
       <w:r>
         <w:rPr>
           <w:rFonts w:ascii="Times New Roman" w:eastAsia="Times New Roman" w:hAnsi="Times New Roman" w:cs="Times New Roman"/>
@@ -453,16 +454,6 @@
           <w:sz w:val="22"/>
           <w:szCs w:val="22"/>
         </w:rPr>
-        <w:t>Backlog</w:t>
-      </w:r>
-      <w:proofErr w:type="spellEnd"/>
-      <w:r>
-        <w:rPr>
-          <w:rFonts w:ascii="Times New Roman" w:eastAsia="Times New Roman" w:hAnsi="Times New Roman" w:cs="Times New Roman"/>
-          <w:b/>
-          <w:sz w:val="22"/>
-          <w:szCs w:val="22"/>
-        </w:rPr>
         <w:t xml:space="preserve"> de produto</w:t>
       </w:r>
     </w:p>
@@ -524,15 +515,7 @@
     </w:p>
     <w:p>
       <w:r>
-        <w:t xml:space="preserve">            O administrador definirá se haverá dois turnos no campeonato, os dias da semana que ocorrerão as partidas e seus horários, e o sistema irá definir os confrontos </w:t>
-      </w:r>
-      <w:proofErr w:type="gramStart"/>
-      <w:r>
-        <w:t>aleatoriamente</w:t>
-      </w:r>
-      <w:proofErr w:type="gramEnd"/>
-      <w:r>
-        <w:t>;</w:t>
+        <w:t xml:space="preserve">            O administrador definirá se haverá dois turnos no campeonato, os dias da semana que ocorrerão as partidas e seus horários, e o sistema irá definir os confrontos aleatoriamente;</w:t>
       </w:r>
     </w:p>
     <w:p/>
@@ -642,8 +625,9 @@
           <w:sz w:val="22"/>
           <w:szCs w:val="22"/>
         </w:rPr>
-        <w:t>2</w:t>
-      </w:r>
+        <w:t xml:space="preserve">2. Sprint </w:t>
+      </w:r>
+      <w:proofErr w:type="spellStart"/>
       <w:r>
         <w:rPr>
           <w:rFonts w:ascii="Times New Roman" w:eastAsia="Times New Roman" w:hAnsi="Times New Roman" w:cs="Times New Roman"/>
@@ -651,9 +635,9 @@
           <w:sz w:val="22"/>
           <w:szCs w:val="22"/>
         </w:rPr>
-        <w:t xml:space="preserve">. Sprint </w:t>
-      </w:r>
-      <w:proofErr w:type="spellStart"/>
+        <w:t>planning</w:t>
+      </w:r>
+      <w:proofErr w:type="spellEnd"/>
       <w:r>
         <w:rPr>
           <w:rFonts w:ascii="Times New Roman" w:eastAsia="Times New Roman" w:hAnsi="Times New Roman" w:cs="Times New Roman"/>
@@ -661,30 +645,28 @@
           <w:sz w:val="22"/>
           <w:szCs w:val="22"/>
         </w:rPr>
-        <w:t>planning</w:t>
+        <w:t xml:space="preserve"> 1</w:t>
+      </w:r>
+    </w:p>
+    <w:p>
+      <w:r>
+        <w:t xml:space="preserve">O </w:t>
+      </w:r>
+      <w:proofErr w:type="spellStart"/>
+      <w:r>
+        <w:t>sprint</w:t>
       </w:r>
       <w:proofErr w:type="spellEnd"/>
       <w:r>
-        <w:rPr>
-          <w:rFonts w:ascii="Times New Roman" w:eastAsia="Times New Roman" w:hAnsi="Times New Roman" w:cs="Times New Roman"/>
-          <w:b/>
-          <w:sz w:val="22"/>
-          <w:szCs w:val="22"/>
-        </w:rPr>
-        <w:t xml:space="preserve"> 1</w:t>
-      </w:r>
-    </w:p>
-    <w:p>
-      <w:r>
-        <w:t xml:space="preserve">O </w:t>
+        <w:t xml:space="preserve"> 1 terá 5 dias de duração, e terá como o </w:t>
       </w:r>
       <w:proofErr w:type="spellStart"/>
       <w:r>
-        <w:t>sprint</w:t>
+        <w:t>Scrum</w:t>
       </w:r>
       <w:proofErr w:type="spellEnd"/>
       <w:r>
-        <w:t xml:space="preserve"> 1 terá 5 dias de duração, e terá como o Scrum </w:t>
+        <w:t xml:space="preserve"> </w:t>
       </w:r>
       <w:proofErr w:type="spellStart"/>
       <w:r>
@@ -750,8 +732,8 @@
         <w:tblLook w:val="04A0" w:firstRow="1" w:lastRow="0" w:firstColumn="1" w:lastColumn="0" w:noHBand="0" w:noVBand="1"/>
       </w:tblPr>
       <w:tblGrid>
-        <w:gridCol w:w="3170"/>
-        <w:gridCol w:w="3170"/>
+        <w:gridCol w:w="3681"/>
+        <w:gridCol w:w="2659"/>
         <w:gridCol w:w="3170"/>
       </w:tblGrid>
       <w:tr>
@@ -760,7 +742,7 @@
         </w:trPr>
         <w:tc>
           <w:tcPr>
-            <w:tcW w:w="3170" w:type="dxa"/>
+            <w:tcW w:w="3681" w:type="dxa"/>
           </w:tcPr>
           <w:p>
             <w:r>
@@ -771,7 +753,7 @@
         </w:tc>
         <w:tc>
           <w:tcPr>
-            <w:tcW w:w="3170" w:type="dxa"/>
+            <w:tcW w:w="2659" w:type="dxa"/>
           </w:tcPr>
           <w:p>
             <w:r>
@@ -796,7 +778,7 @@
         </w:trPr>
         <w:tc>
           <w:tcPr>
-            <w:tcW w:w="3170" w:type="dxa"/>
+            <w:tcW w:w="3681" w:type="dxa"/>
           </w:tcPr>
           <w:p>
             <w:proofErr w:type="spellStart"/>
@@ -811,7 +793,7 @@
         </w:tc>
         <w:tc>
           <w:tcPr>
-            <w:tcW w:w="3170" w:type="dxa"/>
+            <w:tcW w:w="2659" w:type="dxa"/>
           </w:tcPr>
           <w:p>
             <w:r>
@@ -836,7 +818,7 @@
         </w:trPr>
         <w:tc>
           <w:tcPr>
-            <w:tcW w:w="3170" w:type="dxa"/>
+            <w:tcW w:w="3681" w:type="dxa"/>
           </w:tcPr>
           <w:p>
             <w:r>
@@ -846,7 +828,7 @@
         </w:tc>
         <w:tc>
           <w:tcPr>
-            <w:tcW w:w="3170" w:type="dxa"/>
+            <w:tcW w:w="2659" w:type="dxa"/>
           </w:tcPr>
           <w:p>
             <w:r>
@@ -871,7 +853,7 @@
         </w:trPr>
         <w:tc>
           <w:tcPr>
-            <w:tcW w:w="3170" w:type="dxa"/>
+            <w:tcW w:w="3681" w:type="dxa"/>
           </w:tcPr>
           <w:p>
             <w:r>
@@ -886,7 +868,7 @@
         </w:tc>
         <w:tc>
           <w:tcPr>
-            <w:tcW w:w="3170" w:type="dxa"/>
+            <w:tcW w:w="2659" w:type="dxa"/>
           </w:tcPr>
           <w:p>
             <w:r>
@@ -911,7 +893,7 @@
         </w:trPr>
         <w:tc>
           <w:tcPr>
-            <w:tcW w:w="3170" w:type="dxa"/>
+            <w:tcW w:w="3681" w:type="dxa"/>
           </w:tcPr>
           <w:p>
             <w:r>
@@ -921,7 +903,7 @@
         </w:tc>
         <w:tc>
           <w:tcPr>
-            <w:tcW w:w="3170" w:type="dxa"/>
+            <w:tcW w:w="2659" w:type="dxa"/>
           </w:tcPr>
           <w:p/>
         </w:tc>
@@ -938,7 +920,7 @@
         </w:trPr>
         <w:tc>
           <w:tcPr>
-            <w:tcW w:w="3170" w:type="dxa"/>
+            <w:tcW w:w="3681" w:type="dxa"/>
           </w:tcPr>
           <w:p>
             <w:r>
@@ -948,7 +930,7 @@
         </w:tc>
         <w:tc>
           <w:tcPr>
-            <w:tcW w:w="3170" w:type="dxa"/>
+            <w:tcW w:w="2659" w:type="dxa"/>
           </w:tcPr>
           <w:p/>
         </w:tc>
@@ -965,21 +947,70 @@
         </w:trPr>
         <w:tc>
           <w:tcPr>
+            <w:tcW w:w="3681" w:type="dxa"/>
+          </w:tcPr>
+          <w:p>
+            <w:r>
+              <w:t>Elaboração do plano de testes</w:t>
+            </w:r>
+          </w:p>
+        </w:tc>
+        <w:tc>
+          <w:tcPr>
+            <w:tcW w:w="2659" w:type="dxa"/>
+          </w:tcPr>
+          <w:p>
+            <w:r>
+              <w:t>Márcio</w:t>
+            </w:r>
+          </w:p>
+        </w:tc>
+        <w:tc>
+          <w:tcPr>
             <w:tcW w:w="3170" w:type="dxa"/>
           </w:tcPr>
-          <w:p/>
+          <w:p>
+            <w:r>
+              <w:t>3h</w:t>
+            </w:r>
+          </w:p>
+        </w:tc>
+      </w:tr>
+      <w:tr>
+        <w:trPr>
+          <w:trHeight w:val="258"/>
+        </w:trPr>
+        <w:tc>
+          <w:tcPr>
+            <w:tcW w:w="3681" w:type="dxa"/>
+          </w:tcPr>
+          <w:p>
+            <w:r>
+              <w:t>Execução do plano de testes</w:t>
+            </w:r>
+          </w:p>
+        </w:tc>
+        <w:tc>
+          <w:tcPr>
+            <w:tcW w:w="2659" w:type="dxa"/>
+          </w:tcPr>
+          <w:p>
+            <w:r>
+              <w:t>Márcio</w:t>
+            </w:r>
+          </w:p>
         </w:tc>
         <w:tc>
           <w:tcPr>
             <w:tcW w:w="3170" w:type="dxa"/>
           </w:tcPr>
-          <w:p/>
-        </w:tc>
-        <w:tc>
-          <w:tcPr>
-            <w:tcW w:w="3170" w:type="dxa"/>
-          </w:tcPr>
-          <w:p/>
+          <w:p>
+            <w:r>
+              <w:t>2h</w:t>
+            </w:r>
+            <w:bookmarkStart w:id="4" w:name="_GoBack"/>
+            <w:bookmarkEnd w:id="4"/>
+          </w:p>
         </w:tc>
       </w:tr>
     </w:tbl>
@@ -994,9 +1025,7 @@
         <w:contextualSpacing w:val="0"/>
         <w:jc w:val="both"/>
       </w:pPr>
-      <w:bookmarkStart w:id="4" w:name="h.kwt56vokc6iy" w:colFirst="0" w:colLast="0"/>
-      <w:bookmarkStart w:id="5" w:name="_GoBack"/>
-      <w:bookmarkEnd w:id="4"/>
+      <w:bookmarkStart w:id="5" w:name="h.kwt56vokc6iy" w:colFirst="0" w:colLast="0"/>
       <w:bookmarkEnd w:id="5"/>
     </w:p>
     <w:p>
@@ -1193,6 +1222,7 @@
     <w:lsdException w:name="HTML Sample" w:semiHidden="1" w:unhideWhenUsed="1"/>
     <w:lsdException w:name="HTML Typewriter" w:semiHidden="1" w:unhideWhenUsed="1"/>
     <w:lsdException w:name="HTML Variable" w:semiHidden="1" w:unhideWhenUsed="1"/>
+    <w:lsdException w:name="Normal Table" w:semiHidden="1" w:unhideWhenUsed="1"/>
     <w:lsdException w:name="annotation subject" w:semiHidden="1" w:unhideWhenUsed="1"/>
     <w:lsdException w:name="No List" w:semiHidden="1" w:unhideWhenUsed="1"/>
     <w:lsdException w:name="Outline List 1" w:semiHidden="1" w:unhideWhenUsed="1"/>
@@ -1239,8 +1269,10 @@
     <w:lsdException w:name="Table Subtle 2" w:semiHidden="1" w:unhideWhenUsed="1"/>
     <w:lsdException w:name="Table Web 1" w:semiHidden="1" w:unhideWhenUsed="1"/>
     <w:lsdException w:name="Table Web 2" w:semiHidden="1" w:unhideWhenUsed="1"/>
+    <w:lsdException w:name="Table Web 3" w:semiHidden="1" w:unhideWhenUsed="1"/>
     <w:lsdException w:name="Balloon Text" w:semiHidden="1" w:unhideWhenUsed="1"/>
     <w:lsdException w:name="Table Grid" w:uiPriority="39"/>
+    <w:lsdException w:name="Table Theme" w:semiHidden="1" w:unhideWhenUsed="1"/>
     <w:lsdException w:name="Placeholder Text" w:semiHidden="1"/>
     <w:lsdException w:name="No Spacing" w:uiPriority="1" w:qFormat="1"/>
     <w:lsdException w:name="Light Shading" w:uiPriority="60"/>

</xml_diff>

<commit_message>
Alteração no plano de testes
</commit_message>
<xml_diff>
--- a/Documentação/Backlog de produto e planejamento de sprint.docx
+++ b/Documentação/Backlog de produto e planejamento de sprint.docx
@@ -567,15 +567,15 @@
     </w:p>
     <w:p>
       <w:r>
-        <w:t xml:space="preserve">          Caso sejam necessárias, após o campeonato ser </w:t>
-      </w:r>
-      <w:proofErr w:type="gramStart"/>
-      <w:r>
-        <w:t>criado(</w:t>
-      </w:r>
-      <w:proofErr w:type="gramEnd"/>
-      <w:r>
-        <w:t>incluindo tabela e paridas), o administrador poderá alterar informações sobre o mesmo.</w:t>
+        <w:t xml:space="preserve">          Caso sejam necessárias, após o campeonato ser criado(incluindo tabela e par</w:t>
+      </w:r>
+      <w:r>
+        <w:t>t</w:t>
+      </w:r>
+      <w:bookmarkStart w:id="1" w:name="_GoBack"/>
+      <w:bookmarkEnd w:id="1"/>
+      <w:r>
+        <w:t>idas), o administrador poderá alterar informações sobre o mesmo.</w:t>
       </w:r>
     </w:p>
     <w:p/>
@@ -589,8 +589,8 @@
         <w:contextualSpacing w:val="0"/>
         <w:jc w:val="both"/>
       </w:pPr>
-      <w:bookmarkStart w:id="1" w:name="h.ywgltdsvpb4g" w:colFirst="0" w:colLast="0"/>
-      <w:bookmarkEnd w:id="1"/>
+      <w:bookmarkStart w:id="2" w:name="h.ywgltdsvpb4g" w:colFirst="0" w:colLast="0"/>
+      <w:bookmarkEnd w:id="2"/>
     </w:p>
     <w:p>
       <w:pPr>
@@ -602,8 +602,8 @@
         <w:contextualSpacing w:val="0"/>
         <w:jc w:val="both"/>
       </w:pPr>
-      <w:bookmarkStart w:id="2" w:name="h.q80imcv0faix" w:colFirst="0" w:colLast="0"/>
-      <w:bookmarkEnd w:id="2"/>
+      <w:bookmarkStart w:id="3" w:name="h.q80imcv0faix" w:colFirst="0" w:colLast="0"/>
+      <w:bookmarkEnd w:id="3"/>
     </w:p>
     <w:p/>
     <w:p>
@@ -616,8 +616,8 @@
         <w:contextualSpacing w:val="0"/>
         <w:jc w:val="both"/>
       </w:pPr>
-      <w:bookmarkStart w:id="3" w:name="h.tgjl7h6yo1dd" w:colFirst="0" w:colLast="0"/>
-      <w:bookmarkEnd w:id="3"/>
+      <w:bookmarkStart w:id="4" w:name="h.tgjl7h6yo1dd" w:colFirst="0" w:colLast="0"/>
+      <w:bookmarkEnd w:id="4"/>
       <w:r>
         <w:rPr>
           <w:rFonts w:ascii="Times New Roman" w:eastAsia="Times New Roman" w:hAnsi="Times New Roman" w:cs="Times New Roman"/>
@@ -1008,8 +1008,6 @@
             <w:r>
               <w:t>2h</w:t>
             </w:r>
-            <w:bookmarkStart w:id="4" w:name="_GoBack"/>
-            <w:bookmarkEnd w:id="4"/>
           </w:p>
         </w:tc>
       </w:tr>

</xml_diff>